<commit_message>
Se resolvio el cuestionario propuesto
</commit_message>
<xml_diff>
--- a/Taller elicitacion.docx
+++ b/Taller elicitacion.docx
@@ -826,21 +826,7 @@
           <w:rFonts w:ascii="Arial" w:hAnsi="Arial"/>
           <w:lang w:val="es-CO" w:eastAsia="zh-CN" w:bidi="hi-IN"/>
         </w:rPr>
-        <w:t xml:space="preserve">¿Cual cree que es la diferencias entre la </w:t>
-      </w:r>
-      <w:r>
-        <w:rPr>
-          <w:rFonts w:ascii="Arial" w:hAnsi="Arial"/>
-          <w:lang w:val="es-CO" w:eastAsia="zh-CN" w:bidi="hi-IN"/>
-        </w:rPr>
-        <w:t>elicitación</w:t>
-      </w:r>
-      <w:r>
-        <w:rPr>
-          <w:rFonts w:ascii="Arial" w:hAnsi="Arial"/>
-          <w:lang w:val="es-CO" w:eastAsia="zh-CN" w:bidi="hi-IN"/>
-        </w:rPr>
-        <w:t xml:space="preserve"> de requisitos en un enfoque tradicional y en el enfoque ágil?</w:t>
+        <w:t>¿Cual cree que es la diferencias entre la elicitación de requisitos en un enfoque tradicional y en el enfoque ágil?</w:t>
       </w:r>
     </w:p>
     <w:p>
@@ -862,7 +848,52 @@
           <w:rFonts w:ascii="Arial" w:hAnsi="Arial"/>
           <w:lang w:val="es-CO" w:eastAsia="zh-CN" w:bidi="hi-IN"/>
         </w:rPr>
-        <w:t>Sdfsdfsdfsdfsdf</w:t>
+        <w:t xml:space="preserve">En principio,  antes de adentrarnos a definir sus diferencias, es vital traer a colación un poco de ellas, por ello, </w:t>
+      </w:r>
+      <w:r>
+        <w:rPr>
+          <w:rFonts w:ascii="Arial" w:hAnsi="Arial"/>
+          <w:i/>
+          <w:iCs/>
+          <w:lang w:val="es-CO" w:eastAsia="zh-CN" w:bidi="hi-IN"/>
+        </w:rPr>
+        <w:t>“</w:t>
+      </w:r>
+      <w:r>
+        <w:rPr>
+          <w:rFonts w:ascii="Arial" w:hAnsi="Arial"/>
+          <w:i/>
+          <w:iCs/>
+          <w:lang w:val="es-CO" w:eastAsia="zh-CN" w:bidi="hi-IN"/>
+        </w:rPr>
+        <w:t xml:space="preserve">El ciclo de desarrollo que aplican las metodologías ágiles es iterativo e incremental, lo que permite entregar el software en pequeñas partes denominadas incrementos”, </w:t>
+      </w:r>
+      <w:r>
+        <w:rPr>
+          <w:rFonts w:ascii="Arial" w:hAnsi="Arial"/>
+          <w:i w:val="false"/>
+          <w:iCs w:val="false"/>
+          <w:lang w:val="es-CO" w:eastAsia="zh-CN" w:bidi="hi-IN"/>
+        </w:rPr>
+        <w:t>a su vez, las técnicas tradicionales “</w:t>
+      </w:r>
+      <w:r>
+        <w:rPr>
+          <w:rFonts w:ascii="Arial" w:hAnsi="Arial"/>
+          <w:i/>
+          <w:iCs/>
+          <w:lang w:val="es-CO" w:eastAsia="zh-CN" w:bidi="hi-IN"/>
+        </w:rPr>
+        <w:t>requieren habilidades especiales del analista porque son muy sensibles a los desajustes en su utilización y sufren restricciones en su ejecución por factores como el tiempo del usuario o ciertas dificultades psicológicas en la interacción o porque el entrevistado y el entrevistador no comparten el mismo sistema de categorías</w:t>
+      </w:r>
+      <w:r>
+        <w:rPr>
+          <w:rFonts w:ascii="Arial" w:hAnsi="Arial"/>
+          <w:i w:val="false"/>
+          <w:iCs w:val="false"/>
+          <w:lang w:val="es-CO" w:eastAsia="zh-CN" w:bidi="hi-IN"/>
+        </w:rPr>
+        <w:t>”. Ya ilustrado el tema a debatir, nos vemos en la  obligación de “opinar” sobre ellas, es así que, partimos de las ya mencionadas técnicas o enfoques ágiles, las cuales distan de sus homologas en cuanto a que se caracterizan por ser adaptativas y flexibles, por lo cual, son “pacientes” ante los cambios, caso contrario, las metodologías tradicionales siguen un proceso secuencial en una sola dirección y sin marcha atrás, dejando definitivamente fuera la posibilidad de cambio a lo largo de su implementación.</w:t>
       </w:r>
     </w:p>
     <w:p>
@@ -880,11 +911,27 @@
         </w:rPr>
       </w:pPr>
       <w:r>
-        <w:rPr>
-          <w:rFonts w:ascii="Arial" w:hAnsi="Arial"/>
-          <w:lang w:val="es-CO" w:eastAsia="zh-CN" w:bidi="hi-IN"/>
-        </w:rPr>
-        <w:t>sdfsdfsdfsdfsdf</w:t>
+        <w:rPr/>
+      </w:r>
+    </w:p>
+    <w:p>
+      <w:pPr>
+        <w:pStyle w:val="Normal"/>
+        <w:numPr>
+          <w:ilvl w:val="0"/>
+          <w:numId w:val="1"/>
+        </w:numPr>
+        <w:jc w:val="both"/>
+        <w:rPr>
+          <w:lang w:val="es-CO" w:eastAsia="zh-CN" w:bidi="hi-IN"/>
+        </w:rPr>
+      </w:pPr>
+      <w:r>
+        <w:rPr>
+          <w:rFonts w:ascii="Arial" w:hAnsi="Arial"/>
+          <w:lang w:val="es-CO" w:eastAsia="zh-CN" w:bidi="hi-IN"/>
+        </w:rPr>
+        <w:t>¿En un entorno ágil sera necesario documentar requisitos?</w:t>
       </w:r>
     </w:p>
     <w:p>
@@ -897,16 +944,15 @@
         <w:ind w:left="720" w:hanging="0"/>
         <w:jc w:val="both"/>
         <w:rPr>
-          <w:rFonts w:ascii="Arial" w:hAnsi="Arial"/>
-          <w:lang w:val="es-CO" w:eastAsia="zh-CN" w:bidi="hi-IN"/>
-        </w:rPr>
-      </w:pPr>
-      <w:r>
-        <w:rPr>
-          <w:rFonts w:ascii="Arial" w:hAnsi="Arial"/>
-          <w:lang w:val="es-CO" w:eastAsia="zh-CN" w:bidi="hi-IN"/>
-        </w:rPr>
-        <w:t>sdfsdfsdfsdfsdf</w:t>
+          <w:lang w:val="es-CO" w:eastAsia="zh-CN" w:bidi="hi-IN"/>
+        </w:rPr>
+      </w:pPr>
+      <w:r>
+        <w:rPr>
+          <w:rFonts w:ascii="Arial" w:hAnsi="Arial"/>
+          <w:lang w:val="es-CO" w:eastAsia="zh-CN" w:bidi="hi-IN"/>
+        </w:rPr>
+        <w:t>Las metodologías ágiles anteponen el valor del producto sobre otras tareas (documentación, procesos burocrático, etc); simple y llanamente, su objetivo es obtener un producto funcional lo mas pronto posible, de esta manera se tendrá un producto con valor que va mejorando con cada “sprint”. Claro, el no ser de prioridad la documentación, esto no significa que se deje a un lado, por su puesto, ella debe ser lo mas concisa posible, evitando redundancia.</w:t>
       </w:r>
     </w:p>
     <w:p>
@@ -919,16 +965,31 @@
         <w:ind w:left="720" w:hanging="0"/>
         <w:jc w:val="both"/>
         <w:rPr>
-          <w:rFonts w:ascii="Arial" w:hAnsi="Arial"/>
-          <w:lang w:val="es-CO" w:eastAsia="zh-CN" w:bidi="hi-IN"/>
-        </w:rPr>
-      </w:pPr>
-      <w:r>
-        <w:rPr>
-          <w:rFonts w:ascii="Arial" w:hAnsi="Arial"/>
-          <w:lang w:val="es-CO" w:eastAsia="zh-CN" w:bidi="hi-IN"/>
-        </w:rPr>
-        <w:t>sdfs</w:t>
+          <w:lang w:val="es-CO" w:eastAsia="zh-CN" w:bidi="hi-IN"/>
+        </w:rPr>
+      </w:pPr>
+      <w:r>
+        <w:rPr/>
+      </w:r>
+    </w:p>
+    <w:p>
+      <w:pPr>
+        <w:pStyle w:val="Normal"/>
+        <w:numPr>
+          <w:ilvl w:val="0"/>
+          <w:numId w:val="1"/>
+        </w:numPr>
+        <w:jc w:val="both"/>
+        <w:rPr>
+          <w:lang w:val="es-CO" w:eastAsia="zh-CN" w:bidi="hi-IN"/>
+        </w:rPr>
+      </w:pPr>
+      <w:r>
+        <w:rPr>
+          <w:rFonts w:ascii="Arial" w:hAnsi="Arial"/>
+          <w:lang w:val="es-CO" w:eastAsia="zh-CN" w:bidi="hi-IN"/>
+        </w:rPr>
+        <w:t>¿Que papel juegan las técnicas de elicitación de requisitos en el contexto ágil?</w:t>
       </w:r>
     </w:p>
     <w:p>
@@ -941,16 +1002,42 @@
         <w:ind w:left="720" w:hanging="0"/>
         <w:jc w:val="both"/>
         <w:rPr>
-          <w:rFonts w:ascii="Arial" w:hAnsi="Arial"/>
-          <w:lang w:val="es-CO" w:eastAsia="zh-CN" w:bidi="hi-IN"/>
-        </w:rPr>
-      </w:pPr>
-      <w:r>
-        <w:rPr>
-          <w:rFonts w:ascii="Arial" w:hAnsi="Arial"/>
-          <w:lang w:val="es-CO" w:eastAsia="zh-CN" w:bidi="hi-IN"/>
-        </w:rPr>
-        <w:t>df</w:t>
+          <w:lang w:val="es-CO" w:eastAsia="zh-CN" w:bidi="hi-IN"/>
+        </w:rPr>
+      </w:pPr>
+      <w:r>
+        <w:rPr>
+          <w:rFonts w:ascii="Arial" w:hAnsi="Arial"/>
+          <w:lang w:val="es-CO" w:eastAsia="zh-CN" w:bidi="hi-IN"/>
+        </w:rPr>
+        <w:t xml:space="preserve">Considerando algunas técnicas de elicitación ágiles, las mas usadas, es importante mencionar que, aunque todas adoptan el ciclo sprint (por sub-proyecto), cada una presenta sus propias características. </w:t>
+      </w:r>
+      <w:r>
+        <w:rPr>
+          <w:rFonts w:ascii="Arial" w:hAnsi="Arial"/>
+          <w:lang w:val="es-CO" w:eastAsia="zh-CN" w:bidi="hi-IN"/>
+        </w:rPr>
+        <w:t>Las técnicas de elicitación ágiles, son vitales, en los casos donde no esta claro el problema a solucionar, es así que, facilitan la incorporación de mecanismos de gestión de cambio que implican menor esfuerzo para el equipo de desarrollo.</w:t>
+      </w:r>
+    </w:p>
+    <w:p>
+      <w:pPr>
+        <w:pStyle w:val="Normal"/>
+        <w:numPr>
+          <w:ilvl w:val="0"/>
+          <w:numId w:val="1"/>
+        </w:numPr>
+        <w:jc w:val="both"/>
+        <w:rPr>
+          <w:lang w:val="es-CO" w:eastAsia="zh-CN" w:bidi="hi-IN"/>
+        </w:rPr>
+      </w:pPr>
+      <w:r>
+        <w:rPr>
+          <w:rFonts w:ascii="Arial" w:hAnsi="Arial"/>
+          <w:lang w:val="es-CO" w:eastAsia="zh-CN" w:bidi="hi-IN"/>
+        </w:rPr>
+        <w:t>¿Que técnicas de elicitación aplican según el enfoque metodológico?</w:t>
       </w:r>
     </w:p>
     <w:p>
@@ -963,16 +1050,57 @@
         <w:ind w:left="720" w:hanging="0"/>
         <w:jc w:val="both"/>
         <w:rPr>
-          <w:rFonts w:ascii="Arial" w:hAnsi="Arial"/>
-          <w:lang w:val="es-CO" w:eastAsia="zh-CN" w:bidi="hi-IN"/>
-        </w:rPr>
-      </w:pPr>
-      <w:r>
-        <w:rPr>
-          <w:rFonts w:ascii="Arial" w:hAnsi="Arial"/>
-          <w:lang w:val="es-CO" w:eastAsia="zh-CN" w:bidi="hi-IN"/>
-        </w:rPr>
-        <w:t>sdfsdf</w:t>
+          <w:lang w:val="es-CO" w:eastAsia="zh-CN" w:bidi="hi-IN"/>
+        </w:rPr>
+      </w:pPr>
+      <w:r>
+        <w:rPr>
+          <w:rFonts w:ascii="Arial" w:hAnsi="Arial"/>
+          <w:lang w:val="es-CO" w:eastAsia="zh-CN" w:bidi="hi-IN"/>
+        </w:rPr>
+        <w:t>Al considerar las técnicas según su enfoque metodológico, es necesario listar alguna</w:t>
+      </w:r>
+      <w:r>
+        <w:rPr>
+          <w:rFonts w:ascii="Arial" w:hAnsi="Arial"/>
+          <w:lang w:val="es-CO" w:eastAsia="zh-CN" w:bidi="hi-IN"/>
+        </w:rPr>
+        <w:t xml:space="preserve">s de </w:t>
+      </w:r>
+      <w:r>
+        <w:rPr>
+          <w:rFonts w:ascii="Arial" w:hAnsi="Arial"/>
+          <w:lang w:val="es-CO" w:eastAsia="zh-CN" w:bidi="hi-IN"/>
+        </w:rPr>
+        <w:t xml:space="preserve">las  mas usadas. Entre las </w:t>
+      </w:r>
+      <w:r>
+        <w:rPr>
+          <w:rFonts w:ascii="Arial" w:hAnsi="Arial"/>
+          <w:lang w:val="es-CO" w:eastAsia="zh-CN" w:bidi="hi-IN"/>
+        </w:rPr>
+        <w:t>técnicas</w:t>
+      </w:r>
+      <w:r>
+        <w:rPr>
+          <w:rFonts w:ascii="Arial" w:hAnsi="Arial"/>
+          <w:lang w:val="es-CO" w:eastAsia="zh-CN" w:bidi="hi-IN"/>
+        </w:rPr>
+        <w:t xml:space="preserve"> </w:t>
+      </w:r>
+      <w:r>
+        <w:rPr>
+          <w:rFonts w:ascii="Arial" w:hAnsi="Arial"/>
+          <w:lang w:val="es-CO" w:eastAsia="zh-CN" w:bidi="hi-IN"/>
+        </w:rPr>
+        <w:t xml:space="preserve">tradicionales encontramos Cuestionarios, Surveys, Entrevistas (de comienzo y final abierto, estructuradas) y Análisis de documentos (formularios, organigramas, modelos, estándares, manuales, normas, etc).  </w:t>
+      </w:r>
+      <w:r>
+        <w:rPr>
+          <w:rFonts w:ascii="Arial" w:hAnsi="Arial"/>
+          <w:lang w:val="es-CO" w:eastAsia="zh-CN" w:bidi="hi-IN"/>
+        </w:rPr>
+        <w:t xml:space="preserve">Ademas, algunas de las técnicas ágiles encontramos SCRUM, XP, Extreme Programming, AUP, Agile Unified Process, KANBAN, Crystal Clear, Lean Software Development. </w:t>
       </w:r>
     </w:p>
     <w:p>
@@ -992,21 +1120,63 @@
           <w:rFonts w:ascii="Arial" w:hAnsi="Arial"/>
           <w:lang w:val="es-CO" w:eastAsia="zh-CN" w:bidi="hi-IN"/>
         </w:rPr>
-        <w:t xml:space="preserve">¿En un entorno </w:t>
-      </w:r>
-      <w:r>
-        <w:rPr>
-          <w:rFonts w:ascii="Arial" w:hAnsi="Arial"/>
-          <w:lang w:val="es-CO" w:eastAsia="zh-CN" w:bidi="hi-IN"/>
-        </w:rPr>
-        <w:t>ágil</w:t>
-      </w:r>
-      <w:r>
-        <w:rPr>
-          <w:rFonts w:ascii="Arial" w:hAnsi="Arial"/>
-          <w:lang w:val="es-CO" w:eastAsia="zh-CN" w:bidi="hi-IN"/>
-        </w:rPr>
-        <w:t xml:space="preserve"> sera necesario documentar requisitos?</w:t>
+        <w:t>¿En que consiste la etapa de análisis de requisitos dentro de la ingeniería de requisitos?</w:t>
+      </w:r>
+    </w:p>
+    <w:p>
+      <w:pPr>
+        <w:pStyle w:val="Normal"/>
+        <w:numPr>
+          <w:ilvl w:val="0"/>
+          <w:numId w:val="0"/>
+        </w:numPr>
+        <w:ind w:left="720" w:hanging="0"/>
+        <w:jc w:val="both"/>
+        <w:rPr>
+          <w:lang w:val="es-CO" w:eastAsia="zh-CN" w:bidi="hi-IN"/>
+        </w:rPr>
+      </w:pPr>
+      <w:r>
+        <w:rPr>
+          <w:rFonts w:ascii="Arial" w:hAnsi="Arial"/>
+          <w:lang w:val="es-CO" w:eastAsia="zh-CN" w:bidi="hi-IN"/>
+        </w:rPr>
+        <w:t xml:space="preserve">En esta </w:t>
+      </w:r>
+      <w:r>
+        <w:rPr>
+          <w:rFonts w:ascii="Arial" w:hAnsi="Arial"/>
+          <w:lang w:val="es-CO" w:eastAsia="zh-CN" w:bidi="hi-IN"/>
+        </w:rPr>
+        <w:t xml:space="preserve">se debe tener </w:t>
+      </w:r>
+      <w:r>
+        <w:rPr>
+          <w:rFonts w:ascii="Arial" w:hAnsi="Arial"/>
+          <w:lang w:val="es-CO" w:eastAsia="zh-CN" w:bidi="hi-IN"/>
+        </w:rPr>
+        <w:t xml:space="preserve">en cuenta </w:t>
+      </w:r>
+      <w:r>
+        <w:rPr>
+          <w:rFonts w:ascii="Arial" w:hAnsi="Arial"/>
+          <w:lang w:val="es-CO" w:eastAsia="zh-CN" w:bidi="hi-IN"/>
+        </w:rPr>
+        <w:t xml:space="preserve">cada uno de los requisitos elicitados en la etapa anterior, es necesario ponerlos en discusión para que de esta manera se puedan encontrar posibles falencias en las definiciones de dichos requisitos </w:t>
+      </w:r>
+      <w:r>
+        <w:rPr>
+          <w:rFonts w:ascii="Arial" w:hAnsi="Arial"/>
+          <w:lang w:val="es-CO" w:eastAsia="zh-CN" w:bidi="hi-IN"/>
+        </w:rPr>
+        <w:t xml:space="preserve">y para </w:t>
+      </w:r>
+      <w:r>
+        <w:rPr>
+          <w:rFonts w:ascii="Arial" w:hAnsi="Arial"/>
+          <w:lang w:val="es-CO" w:eastAsia="zh-CN" w:bidi="hi-IN"/>
+        </w:rPr>
+        <w:t>proceder a sus correcciones y así entender lo que el usuario necesita y poderlo expresar en palabras más técnicas que sirvan de la mejor manera a la hora de establecer un diseño y su posterior construcción.</w:t>
       </w:r>
     </w:p>
     <w:p>
@@ -1018,57 +1188,45 @@
         </w:numPr>
         <w:jc w:val="both"/>
         <w:rPr>
-          <w:lang w:val="es-CO" w:eastAsia="zh-CN" w:bidi="hi-IN"/>
-        </w:rPr>
-      </w:pPr>
-      <w:r>
-        <w:rPr>
-          <w:rFonts w:ascii="Arial" w:hAnsi="Arial"/>
-          <w:lang w:val="es-CO" w:eastAsia="zh-CN" w:bidi="hi-IN"/>
-        </w:rPr>
-        <w:t xml:space="preserve">¿Que papel juegan las </w:t>
-      </w:r>
-      <w:r>
-        <w:rPr>
-          <w:rFonts w:ascii="Arial" w:hAnsi="Arial"/>
-          <w:lang w:val="es-CO" w:eastAsia="zh-CN" w:bidi="hi-IN"/>
-        </w:rPr>
-        <w:t>técnicas</w:t>
-      </w:r>
-      <w:r>
-        <w:rPr>
-          <w:rFonts w:ascii="Arial" w:hAnsi="Arial"/>
-          <w:lang w:val="es-CO" w:eastAsia="zh-CN" w:bidi="hi-IN"/>
-        </w:rPr>
-        <w:t xml:space="preserve"> de elicitaci</w:t>
-      </w:r>
-      <w:r>
-        <w:rPr>
-          <w:rFonts w:ascii="Arial" w:hAnsi="Arial"/>
-          <w:lang w:val="es-CO" w:eastAsia="zh-CN" w:bidi="hi-IN"/>
-        </w:rPr>
-        <w:t>ó</w:t>
-      </w:r>
-      <w:r>
-        <w:rPr>
-          <w:rFonts w:ascii="Arial" w:hAnsi="Arial"/>
-          <w:lang w:val="es-CO" w:eastAsia="zh-CN" w:bidi="hi-IN"/>
-        </w:rPr>
-        <w:t xml:space="preserve">n de requisitos en el contexto </w:t>
-      </w:r>
-      <w:r>
-        <w:rPr>
-          <w:rFonts w:ascii="Arial" w:hAnsi="Arial"/>
-          <w:lang w:val="es-CO" w:eastAsia="zh-CN" w:bidi="hi-IN"/>
-        </w:rPr>
-        <w:t>ágil</w:t>
-      </w:r>
-      <w:r>
-        <w:rPr>
-          <w:rFonts w:ascii="Arial" w:hAnsi="Arial"/>
-          <w:lang w:val="es-CO" w:eastAsia="zh-CN" w:bidi="hi-IN"/>
-        </w:rPr>
-        <w:t>?</w:t>
+          <w:rFonts w:ascii="Arial" w:hAnsi="Arial"/>
+          <w:lang w:val="es-CO" w:eastAsia="zh-CN" w:bidi="hi-IN"/>
+        </w:rPr>
+      </w:pPr>
+      <w:r>
+        <w:rPr>
+          <w:rFonts w:ascii="Arial" w:hAnsi="Arial"/>
+          <w:lang w:val="es-CO" w:eastAsia="zh-CN" w:bidi="hi-IN"/>
+        </w:rPr>
+        <w:t>¿Que técnicas y/o herramientas son usadas para el análisis de requisitos según las metodologías tradicionales y ágiles?</w:t>
+      </w:r>
+    </w:p>
+    <w:p>
+      <w:pPr>
+        <w:pStyle w:val="Normal"/>
+        <w:numPr>
+          <w:ilvl w:val="0"/>
+          <w:numId w:val="0"/>
+        </w:numPr>
+        <w:ind w:left="720" w:hanging="0"/>
+        <w:jc w:val="both"/>
+        <w:rPr>
+          <w:rFonts w:ascii="Arial" w:hAnsi="Arial"/>
+          <w:lang w:val="es-CO" w:eastAsia="zh-CN" w:bidi="hi-IN"/>
+        </w:rPr>
+      </w:pPr>
+      <w:r>
+        <w:rPr>
+          <w:rFonts w:ascii="Arial" w:hAnsi="Arial"/>
+          <w:lang w:val="es-CO" w:eastAsia="zh-CN" w:bidi="hi-IN"/>
+        </w:rPr>
+        <w:t>L</w:t>
+      </w:r>
+      <w:r>
+        <w:rPr>
+          <w:rFonts w:ascii="Arial" w:hAnsi="Arial"/>
+          <w:lang w:val="es-CO" w:eastAsia="zh-CN" w:bidi="hi-IN"/>
+        </w:rPr>
+        <w:t>os principales métodos de diseño identificados en etapas tempranas de desarrollo son los métodos de indagación, dentro de los cuales existen diversas formas de aproximación con el usuario: aproximación contextual (indagación en el contexto y estudios etnográficos), aproximación por grupos (grupos orientados, grupos de debate, lluvias de ideas), aproximación individual (encuestas, cuestionarios) y remota (encuesta remota, sesiones guiadas, registro por el usuario).</w:t>
       </w:r>
     </w:p>
     <w:p>
@@ -1080,57 +1238,16 @@
         </w:numPr>
         <w:jc w:val="both"/>
         <w:rPr>
-          <w:lang w:val="es-CO" w:eastAsia="zh-CN" w:bidi="hi-IN"/>
-        </w:rPr>
-      </w:pPr>
-      <w:r>
-        <w:rPr>
-          <w:rFonts w:ascii="Arial" w:hAnsi="Arial"/>
-          <w:lang w:val="es-CO" w:eastAsia="zh-CN" w:bidi="hi-IN"/>
-        </w:rPr>
-        <w:t xml:space="preserve">¿Que </w:t>
-      </w:r>
-      <w:r>
-        <w:rPr>
-          <w:rFonts w:ascii="Arial" w:hAnsi="Arial"/>
-          <w:lang w:val="es-CO" w:eastAsia="zh-CN" w:bidi="hi-IN"/>
-        </w:rPr>
-        <w:t>técnicas</w:t>
-      </w:r>
-      <w:r>
-        <w:rPr>
-          <w:rFonts w:ascii="Arial" w:hAnsi="Arial"/>
-          <w:lang w:val="es-CO" w:eastAsia="zh-CN" w:bidi="hi-IN"/>
-        </w:rPr>
-        <w:t xml:space="preserve"> de </w:t>
-      </w:r>
-      <w:r>
-        <w:rPr>
-          <w:rFonts w:ascii="Arial" w:hAnsi="Arial"/>
-          <w:lang w:val="es-CO" w:eastAsia="zh-CN" w:bidi="hi-IN"/>
-        </w:rPr>
-        <w:t>elicitación</w:t>
-      </w:r>
-      <w:r>
-        <w:rPr>
-          <w:rFonts w:ascii="Arial" w:hAnsi="Arial"/>
-          <w:lang w:val="es-CO" w:eastAsia="zh-CN" w:bidi="hi-IN"/>
-        </w:rPr>
-        <w:t xml:space="preserve"> aplican según el enfoque </w:t>
-      </w:r>
-      <w:r>
-        <w:rPr>
-          <w:rFonts w:ascii="Arial" w:hAnsi="Arial"/>
-          <w:lang w:val="es-CO" w:eastAsia="zh-CN" w:bidi="hi-IN"/>
-        </w:rPr>
-        <w:t>metodológico</w:t>
-      </w:r>
-      <w:r>
-        <w:rPr>
-          <w:rFonts w:ascii="Arial" w:hAnsi="Arial"/>
-          <w:lang w:val="es-CO" w:eastAsia="zh-CN" w:bidi="hi-IN"/>
-        </w:rPr>
-        <w:t>?</w:t>
+          <w:rFonts w:ascii="Arial" w:hAnsi="Arial"/>
+          <w:lang w:val="es-CO" w:eastAsia="zh-CN" w:bidi="hi-IN"/>
+        </w:rPr>
+      </w:pPr>
+      <w:r>
+        <w:rPr>
+          <w:rFonts w:ascii="Arial" w:hAnsi="Arial"/>
+          <w:lang w:val="es-CO" w:eastAsia="zh-CN" w:bidi="hi-IN"/>
+        </w:rPr>
+        <w:t>¿Como debe ser el análisis de requisitos según el enfoque metodológico?</w:t>
       </w:r>
     </w:p>
     <w:p>
@@ -1138,103 +1255,42 @@
         <w:pStyle w:val="Normal"/>
         <w:numPr>
           <w:ilvl w:val="0"/>
-          <w:numId w:val="1"/>
+          <w:numId w:val="0"/>
         </w:numPr>
+        <w:ind w:left="720" w:hanging="0"/>
         <w:jc w:val="both"/>
         <w:rPr>
-          <w:lang w:val="es-CO" w:eastAsia="zh-CN" w:bidi="hi-IN"/>
-        </w:rPr>
-      </w:pPr>
-      <w:r>
-        <w:rPr>
-          <w:rFonts w:ascii="Arial" w:hAnsi="Arial"/>
-          <w:lang w:val="es-CO" w:eastAsia="zh-CN" w:bidi="hi-IN"/>
-        </w:rPr>
-        <w:t xml:space="preserve">¿En que </w:t>
-      </w:r>
-      <w:r>
-        <w:rPr>
-          <w:rFonts w:ascii="Arial" w:hAnsi="Arial"/>
-          <w:lang w:val="es-CO" w:eastAsia="zh-CN" w:bidi="hi-IN"/>
-        </w:rPr>
-        <w:t>consiste</w:t>
-      </w:r>
-      <w:r>
-        <w:rPr>
-          <w:rFonts w:ascii="Arial" w:hAnsi="Arial"/>
-          <w:lang w:val="es-CO" w:eastAsia="zh-CN" w:bidi="hi-IN"/>
-        </w:rPr>
-        <w:t xml:space="preserve"> la etapa de </w:t>
-      </w:r>
-      <w:r>
-        <w:rPr>
-          <w:rFonts w:ascii="Arial" w:hAnsi="Arial"/>
-          <w:lang w:val="es-CO" w:eastAsia="zh-CN" w:bidi="hi-IN"/>
-        </w:rPr>
-        <w:t>análisis</w:t>
-      </w:r>
-      <w:r>
-        <w:rPr>
-          <w:rFonts w:ascii="Arial" w:hAnsi="Arial"/>
-          <w:lang w:val="es-CO" w:eastAsia="zh-CN" w:bidi="hi-IN"/>
-        </w:rPr>
-        <w:t xml:space="preserve"> de requisitos dentro de la </w:t>
-      </w:r>
-      <w:r>
-        <w:rPr>
-          <w:rFonts w:ascii="Arial" w:hAnsi="Arial"/>
-          <w:lang w:val="es-CO" w:eastAsia="zh-CN" w:bidi="hi-IN"/>
-        </w:rPr>
-        <w:t>ingeniería</w:t>
-      </w:r>
-      <w:r>
-        <w:rPr>
-          <w:rFonts w:ascii="Arial" w:hAnsi="Arial"/>
-          <w:lang w:val="es-CO" w:eastAsia="zh-CN" w:bidi="hi-IN"/>
-        </w:rPr>
-        <w:t xml:space="preserve"> de requisitos?</w:t>
-      </w:r>
-    </w:p>
-    <w:p>
-      <w:pPr>
-        <w:pStyle w:val="Normal"/>
-        <w:numPr>
-          <w:ilvl w:val="0"/>
-          <w:numId w:val="1"/>
-        </w:numPr>
-        <w:jc w:val="both"/>
-        <w:rPr>
-          <w:rFonts w:ascii="Arial" w:hAnsi="Arial"/>
-          <w:lang w:val="es-CO" w:eastAsia="zh-CN" w:bidi="hi-IN"/>
-        </w:rPr>
-      </w:pPr>
-      <w:r>
-        <w:rPr>
-          <w:rFonts w:ascii="Arial" w:hAnsi="Arial"/>
-          <w:lang w:val="es-CO" w:eastAsia="zh-CN" w:bidi="hi-IN"/>
-        </w:rPr>
-        <w:t>¿Que técnicas y/o herramientas son usadas para el análisis de requisitos según las metodologías tradicionales y ágiles?</w:t>
-      </w:r>
-    </w:p>
-    <w:p>
-      <w:pPr>
-        <w:pStyle w:val="Normal"/>
-        <w:numPr>
-          <w:ilvl w:val="0"/>
-          <w:numId w:val="1"/>
-        </w:numPr>
-        <w:jc w:val="both"/>
-        <w:rPr>
-          <w:rFonts w:ascii="Arial" w:hAnsi="Arial"/>
-          <w:lang w:val="es-CO" w:eastAsia="zh-CN" w:bidi="hi-IN"/>
-        </w:rPr>
-      </w:pPr>
-      <w:r>
-        <w:rPr>
-          <w:rFonts w:ascii="Arial" w:hAnsi="Arial"/>
-          <w:lang w:val="es-CO" w:eastAsia="zh-CN" w:bidi="hi-IN"/>
-        </w:rPr>
-        <w:t>¿Como debe ser el análisis de requisitos según el enfoque metodológico?</w:t>
+          <w:rFonts w:ascii="Arial" w:hAnsi="Arial"/>
+          <w:lang w:val="es-CO" w:eastAsia="zh-CN" w:bidi="hi-IN"/>
+        </w:rPr>
+      </w:pPr>
+      <w:r>
+        <w:rPr>
+          <w:rFonts w:ascii="Arial" w:hAnsi="Arial"/>
+          <w:lang w:val="es-CO" w:eastAsia="zh-CN" w:bidi="hi-IN"/>
+        </w:rPr>
+        <w:t xml:space="preserve">Como </w:t>
+      </w:r>
+      <w:r>
+        <w:rPr>
+          <w:rFonts w:ascii="Arial" w:hAnsi="Arial"/>
+          <w:lang w:val="es-CO" w:eastAsia="zh-CN" w:bidi="hi-IN"/>
+        </w:rPr>
+        <w:t xml:space="preserve">primer paso </w:t>
+      </w:r>
+      <w:r>
+        <w:rPr>
+          <w:rFonts w:ascii="Arial" w:hAnsi="Arial"/>
+          <w:lang w:val="es-CO" w:eastAsia="zh-CN" w:bidi="hi-IN"/>
+        </w:rPr>
+        <w:t xml:space="preserve">se debe </w:t>
+      </w:r>
+      <w:r>
+        <w:rPr>
+          <w:rFonts w:ascii="Arial" w:hAnsi="Arial"/>
+          <w:lang w:val="es-CO" w:eastAsia="zh-CN" w:bidi="hi-IN"/>
+        </w:rPr>
+        <w:t>tratar de clarificar los objetivos y hacer una especificación de requerimientos con los usuarios construyendo un mapa mental de lo que ellos esperan y desean del producto.</w:t>
       </w:r>
     </w:p>
     <w:sectPr>
@@ -1279,7 +1335,6 @@
         </w:tabs>
         <w:ind w:left="720" w:hanging="360"/>
       </w:pPr>
-      <w:rPr/>
     </w:lvl>
     <w:lvl w:ilvl="1">
       <w:start w:val="1"/>
@@ -1292,7 +1347,6 @@
         </w:tabs>
         <w:ind w:left="1080" w:hanging="360"/>
       </w:pPr>
-      <w:rPr/>
     </w:lvl>
     <w:lvl w:ilvl="2">
       <w:start w:val="1"/>
@@ -1305,7 +1359,6 @@
         </w:tabs>
         <w:ind w:left="1440" w:hanging="360"/>
       </w:pPr>
-      <w:rPr/>
     </w:lvl>
     <w:lvl w:ilvl="3">
       <w:start w:val="1"/>
@@ -1318,7 +1371,6 @@
         </w:tabs>
         <w:ind w:left="1800" w:hanging="360"/>
       </w:pPr>
-      <w:rPr/>
     </w:lvl>
     <w:lvl w:ilvl="4">
       <w:start w:val="1"/>
@@ -1331,7 +1383,6 @@
         </w:tabs>
         <w:ind w:left="2160" w:hanging="360"/>
       </w:pPr>
-      <w:rPr/>
     </w:lvl>
     <w:lvl w:ilvl="5">
       <w:start w:val="1"/>
@@ -1344,7 +1395,6 @@
         </w:tabs>
         <w:ind w:left="2520" w:hanging="360"/>
       </w:pPr>
-      <w:rPr/>
     </w:lvl>
     <w:lvl w:ilvl="6">
       <w:start w:val="1"/>
@@ -1357,7 +1407,6 @@
         </w:tabs>
         <w:ind w:left="2880" w:hanging="360"/>
       </w:pPr>
-      <w:rPr/>
     </w:lvl>
     <w:lvl w:ilvl="7">
       <w:start w:val="1"/>
@@ -1370,7 +1419,6 @@
         </w:tabs>
         <w:ind w:left="3240" w:hanging="360"/>
       </w:pPr>
-      <w:rPr/>
     </w:lvl>
     <w:lvl w:ilvl="8">
       <w:start w:val="1"/>
@@ -1383,7 +1431,6 @@
         </w:tabs>
         <w:ind w:left="3600" w:hanging="360"/>
       </w:pPr>
-      <w:rPr/>
     </w:lvl>
   </w:abstractNum>
   <w:abstractNum w:abstractNumId="2">
@@ -1520,6 +1567,7 @@
     <w:rPrDefault>
       <w:rPr>
         <w:rFonts w:ascii="Liberation Serif" w:hAnsi="Liberation Serif" w:eastAsia="Noto Sans CJK SC Regular" w:cs="FreeSans"/>
+        <w:sz w:val="20"/>
         <w:szCs w:val="24"/>
         <w:lang w:val="en-GB" w:eastAsia="zh-CN" w:bidi="hi-IN"/>
       </w:rPr>
@@ -1535,9 +1583,8 @@
     <w:qFormat/>
     <w:pPr>
       <w:widowControl/>
-      <w:kinsoku w:val="true"/>
-      <w:overflowPunct w:val="true"/>
-      <w:autoSpaceDE w:val="true"/>
+      <w:suppressAutoHyphens w:val="true"/>
+      <w:overflowPunct w:val="false"/>
       <w:bidi w:val="0"/>
       <w:spacing w:before="0" w:after="0"/>
       <w:jc w:val="left"/>

</xml_diff>